<commit_message>
Final Updates to Final Project Plan
</commit_message>
<xml_diff>
--- a/Final Project/TeamTripleA_FinalProjectPlan.docx
+++ b/Final Project/TeamTripleA_FinalProjectPlan.docx
@@ -51,20 +51,6 @@
       </w:pPr>
       <w:r>
         <w:rPr>
-          <w:rFonts w:ascii="Helvetica" w:hAnsi="Helvetica" w:cs="Helvetica"/>
-          <w:color w:val="2D3B45"/>
-          <w:shd w:val="clear" w:color="auto" w:fill="FFFFFF"/>
-        </w:rPr>
-        <w:t>The initial project plan will break down the scope of the project and its intended functionality, summarizing required features and any additional bonus features beyond the baseline. This report will describe project challenges and breakdown of work per groupmate.</w:t>
-      </w:r>
-    </w:p>
-    <w:p>
-      <w:pPr>
-        <w:pStyle w:val="NormalWeb"/>
-        <w:spacing w:before="240" w:beforeAutospacing="0" w:after="240" w:afterAutospacing="0"/>
-      </w:pPr>
-      <w:r>
-        <w:rPr>
           <w:b/>
           <w:bCs/>
           <w:color w:val="000000"/>
@@ -148,7 +134,7 @@
         <w:rPr>
           <w:color w:val="000000"/>
         </w:rPr>
-        <w:t xml:space="preserve"> fully functional high scores screen, populated through XML. </w:t>
+        <w:t xml:space="preserve"> fully functional high score screen, populated through XML. </w:t>
       </w:r>
       <w:r>
         <w:rPr>
@@ -289,16 +275,14 @@
         <w:rPr>
           <w:color w:val="000000"/>
         </w:rPr>
-        <w:t xml:space="preserve"> </w:t>
-      </w:r>
-      <w:proofErr w:type="gramStart"/>
-      <w:r>
-        <w:rPr>
-          <w:color w:val="000000"/>
-        </w:rPr>
-        <w:t>Specifically</w:t>
-      </w:r>
-      <w:proofErr w:type="gramEnd"/>
+        <w:t xml:space="preserve"> Specifically</w:t>
+      </w:r>
+      <w:r>
+        <w:rPr>
+          <w:color w:val="000000"/>
+        </w:rPr>
+        <w:t>,</w:t>
+      </w:r>
       <w:r>
         <w:rPr>
           <w:color w:val="000000"/>
@@ -339,7 +323,6 @@
           <w:color w:val="000000"/>
           <w:u w:val="single"/>
         </w:rPr>
-        <w:lastRenderedPageBreak/>
         <w:t>Bonus Features</w:t>
       </w:r>
       <w:r>
@@ -364,6 +347,7 @@
         <w:rPr>
           <w:color w:val="000000"/>
         </w:rPr>
+        <w:lastRenderedPageBreak/>
         <w:t xml:space="preserve">Bonus features </w:t>
       </w:r>
       <w:r>
@@ -390,14 +374,12 @@
         </w:rPr>
         <w:t xml:space="preserve">skins to choose from, or </w:t>
       </w:r>
-      <w:proofErr w:type="spellStart"/>
-      <w:r>
-        <w:rPr>
-          <w:color w:val="000000"/>
-        </w:rPr>
-        <w:t>fullscreen</w:t>
-      </w:r>
-      <w:proofErr w:type="spellEnd"/>
+      <w:r>
+        <w:rPr>
+          <w:color w:val="000000"/>
+        </w:rPr>
+        <w:t>full screen</w:t>
+      </w:r>
       <w:r>
         <w:rPr>
           <w:color w:val="000000"/>
@@ -442,7 +424,6 @@
           <w:b/>
           <w:bCs/>
           <w:color w:val="000000"/>
-          <w:highlight w:val="yellow"/>
           <w:u w:val="single"/>
         </w:rPr>
         <w:t>Project Challenges:</w:t>
@@ -466,7 +447,114 @@
         <w:rPr>
           <w:color w:val="000000"/>
         </w:rPr>
-        <w:t xml:space="preserve">we may face along the way include </w:t>
+        <w:t>we may face along the way include</w:t>
+      </w:r>
+      <w:r>
+        <w:rPr>
+          <w:color w:val="000000"/>
+        </w:rPr>
+        <w:t>:</w:t>
+      </w:r>
+    </w:p>
+    <w:p>
+      <w:pPr>
+        <w:pStyle w:val="NormalWeb"/>
+        <w:numPr>
+          <w:ilvl w:val="0"/>
+          <w:numId w:val="1"/>
+        </w:numPr>
+        <w:spacing w:before="240" w:beforeAutospacing="0" w:after="240" w:afterAutospacing="0"/>
+        <w:rPr>
+          <w:color w:val="000000"/>
+        </w:rPr>
+      </w:pPr>
+      <w:r>
+        <w:rPr>
+          <w:color w:val="000000"/>
+        </w:rPr>
+        <w:t>Additional GUI systems</w:t>
+      </w:r>
+      <w:r>
+        <w:rPr>
+          <w:color w:val="000000"/>
+        </w:rPr>
+        <w:t xml:space="preserve"> (pause/play functionality)</w:t>
+      </w:r>
+    </w:p>
+    <w:p>
+      <w:pPr>
+        <w:pStyle w:val="NormalWeb"/>
+        <w:numPr>
+          <w:ilvl w:val="0"/>
+          <w:numId w:val="1"/>
+        </w:numPr>
+        <w:spacing w:before="240" w:beforeAutospacing="0" w:after="240" w:afterAutospacing="0"/>
+        <w:rPr>
+          <w:color w:val="000000"/>
+        </w:rPr>
+      </w:pPr>
+      <w:r>
+        <w:rPr>
+          <w:color w:val="000000"/>
+        </w:rPr>
+        <w:t>Animation hierarchy for ship exhaust/ different weapons</w:t>
+      </w:r>
+    </w:p>
+    <w:p>
+      <w:pPr>
+        <w:pStyle w:val="NormalWeb"/>
+        <w:numPr>
+          <w:ilvl w:val="0"/>
+          <w:numId w:val="1"/>
+        </w:numPr>
+        <w:spacing w:before="240" w:beforeAutospacing="0" w:after="240" w:afterAutospacing="0"/>
+        <w:rPr>
+          <w:color w:val="000000"/>
+        </w:rPr>
+      </w:pPr>
+      <w:r>
+        <w:rPr>
+          <w:color w:val="000000"/>
+        </w:rPr>
+        <w:t xml:space="preserve">Adding a score screen </w:t>
+      </w:r>
+    </w:p>
+    <w:p>
+      <w:pPr>
+        <w:pStyle w:val="NormalWeb"/>
+        <w:numPr>
+          <w:ilvl w:val="0"/>
+          <w:numId w:val="1"/>
+        </w:numPr>
+        <w:spacing w:before="240" w:beforeAutospacing="0" w:after="240" w:afterAutospacing="0"/>
+        <w:rPr>
+          <w:color w:val="000000"/>
+        </w:rPr>
+      </w:pPr>
+      <w:r>
+        <w:rPr>
+          <w:color w:val="000000"/>
+        </w:rPr>
+        <w:t>Game sound</w:t>
+      </w:r>
+    </w:p>
+    <w:p>
+      <w:pPr>
+        <w:pStyle w:val="NormalWeb"/>
+        <w:numPr>
+          <w:ilvl w:val="0"/>
+          <w:numId w:val="1"/>
+        </w:numPr>
+        <w:spacing w:before="240" w:beforeAutospacing="0" w:after="240" w:afterAutospacing="0"/>
+        <w:rPr>
+          <w:color w:val="000000"/>
+        </w:rPr>
+      </w:pPr>
+      <w:r>
+        <w:rPr>
+          <w:color w:val="000000"/>
+        </w:rPr>
+        <w:t>Enemy movement AI</w:t>
       </w:r>
     </w:p>
     <w:p>
@@ -573,6 +661,126 @@
     </w:sectPr>
   </w:body>
 </w:document>
+</file>
+
+<file path=word/numbering.xml><?xml version="1.0" encoding="utf-8"?>
+<w:numbering xmlns:wpc="http://schemas.microsoft.com/office/word/2010/wordprocessingCanvas" xmlns:cx="http://schemas.microsoft.com/office/drawing/2014/chartex" xmlns:cx1="http://schemas.microsoft.com/office/drawing/2015/9/8/chartex" xmlns:cx2="http://schemas.microsoft.com/office/drawing/2015/10/21/chartex" xmlns:cx3="http://schemas.microsoft.com/office/drawing/2016/5/9/chartex" xmlns:cx4="http://schemas.microsoft.com/office/drawing/2016/5/10/chartex" xmlns:cx5="http://schemas.microsoft.com/office/drawing/2016/5/11/chartex" xmlns:cx6="http://schemas.microsoft.com/office/drawing/2016/5/12/chartex" xmlns:cx7="http://schemas.microsoft.com/office/drawing/2016/5/13/chartex" xmlns:cx8="http://schemas.microsoft.com/office/drawing/2016/5/14/chartex" xmlns:mc="http://schemas.openxmlformats.org/markup-compatibility/2006" xmlns:aink="http://schemas.microsoft.com/office/drawing/2016/ink" xmlns:am3d="http://schemas.microsoft.com/office/drawing/2017/model3d" xmlns:o="urn:schemas-microsoft-com:office:office" xmlns:r="http://schemas.openxmlformats.org/officeDocument/2006/relationships" xmlns:m="http://schemas.openxmlformats.org/officeDocument/2006/math" xmlns:v="urn:schemas-microsoft-com:vml" xmlns:wp14="http://schemas.microsoft.com/office/word/2010/wordprocessingDrawing" xmlns:wp="http://schemas.openxmlformats.org/drawingml/2006/wordprocessingDrawing" xmlns:w10="urn:schemas-microsoft-com:office:word" xmlns:w="http://schemas.openxmlformats.org/wordprocessingml/2006/main" xmlns:w14="http://schemas.microsoft.com/office/word/2010/wordml" xmlns:w15="http://schemas.microsoft.com/office/word/2012/wordml" xmlns:w16cex="http://schemas.microsoft.com/office/word/2018/wordml/cex" xmlns:w16cid="http://schemas.microsoft.com/office/word/2016/wordml/cid" xmlns:w16="http://schemas.microsoft.com/office/word/2018/wordml" xmlns:w16se="http://schemas.microsoft.com/office/word/2015/wordml/symex" xmlns:wpg="http://schemas.microsoft.com/office/word/2010/wordprocessingGroup" xmlns:wpi="http://schemas.microsoft.com/office/word/2010/wordprocessingInk" xmlns:wne="http://schemas.microsoft.com/office/word/2006/wordml" xmlns:wps="http://schemas.microsoft.com/office/word/2010/wordprocessingShape" mc:Ignorable="w14 w15 w16se w16cid w16 w16cex wp14">
+  <w:abstractNum w:abstractNumId="0" w15:restartNumberingAfterBreak="0">
+    <w:nsid w:val="48855FD8"/>
+    <w:multiLevelType w:val="hybridMultilevel"/>
+    <w:tmpl w:val="373085A8"/>
+    <w:lvl w:ilvl="0" w:tplc="29A276A0">
+      <w:numFmt w:val="bullet"/>
+      <w:lvlText w:val="-"/>
+      <w:lvlJc w:val="left"/>
+      <w:pPr>
+        <w:ind w:left="720" w:hanging="360"/>
+      </w:pPr>
+      <w:rPr>
+        <w:rFonts w:ascii="Times New Roman" w:eastAsia="Times New Roman" w:hAnsi="Times New Roman" w:cs="Times New Roman" w:hint="default"/>
+      </w:rPr>
+    </w:lvl>
+    <w:lvl w:ilvl="1" w:tplc="04090003" w:tentative="1">
+      <w:start w:val="1"/>
+      <w:numFmt w:val="bullet"/>
+      <w:lvlText w:val="o"/>
+      <w:lvlJc w:val="left"/>
+      <w:pPr>
+        <w:ind w:left="1440" w:hanging="360"/>
+      </w:pPr>
+      <w:rPr>
+        <w:rFonts w:ascii="Courier New" w:hAnsi="Courier New" w:cs="Courier New" w:hint="default"/>
+      </w:rPr>
+    </w:lvl>
+    <w:lvl w:ilvl="2" w:tplc="04090005" w:tentative="1">
+      <w:start w:val="1"/>
+      <w:numFmt w:val="bullet"/>
+      <w:lvlText w:val=""/>
+      <w:lvlJc w:val="left"/>
+      <w:pPr>
+        <w:ind w:left="2160" w:hanging="360"/>
+      </w:pPr>
+      <w:rPr>
+        <w:rFonts w:ascii="Wingdings" w:hAnsi="Wingdings" w:hint="default"/>
+      </w:rPr>
+    </w:lvl>
+    <w:lvl w:ilvl="3" w:tplc="04090001" w:tentative="1">
+      <w:start w:val="1"/>
+      <w:numFmt w:val="bullet"/>
+      <w:lvlText w:val=""/>
+      <w:lvlJc w:val="left"/>
+      <w:pPr>
+        <w:ind w:left="2880" w:hanging="360"/>
+      </w:pPr>
+      <w:rPr>
+        <w:rFonts w:ascii="Symbol" w:hAnsi="Symbol" w:hint="default"/>
+      </w:rPr>
+    </w:lvl>
+    <w:lvl w:ilvl="4" w:tplc="04090003" w:tentative="1">
+      <w:start w:val="1"/>
+      <w:numFmt w:val="bullet"/>
+      <w:lvlText w:val="o"/>
+      <w:lvlJc w:val="left"/>
+      <w:pPr>
+        <w:ind w:left="3600" w:hanging="360"/>
+      </w:pPr>
+      <w:rPr>
+        <w:rFonts w:ascii="Courier New" w:hAnsi="Courier New" w:cs="Courier New" w:hint="default"/>
+      </w:rPr>
+    </w:lvl>
+    <w:lvl w:ilvl="5" w:tplc="04090005" w:tentative="1">
+      <w:start w:val="1"/>
+      <w:numFmt w:val="bullet"/>
+      <w:lvlText w:val=""/>
+      <w:lvlJc w:val="left"/>
+      <w:pPr>
+        <w:ind w:left="4320" w:hanging="360"/>
+      </w:pPr>
+      <w:rPr>
+        <w:rFonts w:ascii="Wingdings" w:hAnsi="Wingdings" w:hint="default"/>
+      </w:rPr>
+    </w:lvl>
+    <w:lvl w:ilvl="6" w:tplc="04090001" w:tentative="1">
+      <w:start w:val="1"/>
+      <w:numFmt w:val="bullet"/>
+      <w:lvlText w:val=""/>
+      <w:lvlJc w:val="left"/>
+      <w:pPr>
+        <w:ind w:left="5040" w:hanging="360"/>
+      </w:pPr>
+      <w:rPr>
+        <w:rFonts w:ascii="Symbol" w:hAnsi="Symbol" w:hint="default"/>
+      </w:rPr>
+    </w:lvl>
+    <w:lvl w:ilvl="7" w:tplc="04090003" w:tentative="1">
+      <w:start w:val="1"/>
+      <w:numFmt w:val="bullet"/>
+      <w:lvlText w:val="o"/>
+      <w:lvlJc w:val="left"/>
+      <w:pPr>
+        <w:ind w:left="5760" w:hanging="360"/>
+      </w:pPr>
+      <w:rPr>
+        <w:rFonts w:ascii="Courier New" w:hAnsi="Courier New" w:cs="Courier New" w:hint="default"/>
+      </w:rPr>
+    </w:lvl>
+    <w:lvl w:ilvl="8" w:tplc="04090005" w:tentative="1">
+      <w:start w:val="1"/>
+      <w:numFmt w:val="bullet"/>
+      <w:lvlText w:val=""/>
+      <w:lvlJc w:val="left"/>
+      <w:pPr>
+        <w:ind w:left="6480" w:hanging="360"/>
+      </w:pPr>
+      <w:rPr>
+        <w:rFonts w:ascii="Wingdings" w:hAnsi="Wingdings" w:hint="default"/>
+      </w:rPr>
+    </w:lvl>
+  </w:abstractNum>
+  <w:num w:numId="1">
+    <w:abstractNumId w:val="0"/>
+  </w:num>
+</w:numbering>
 </file>
 
 <file path=word/styles.xml><?xml version="1.0" encoding="utf-8"?>

</xml_diff>